<commit_message>
Fixed unittests by wrapping all texts in <p>
</commit_message>
<xml_diff>
--- a/tests/fixtures/lists_with_margins.docx
+++ b/tests/fixtures/lists_with_margins.docx
@@ -123,14 +123,6 @@
       </w:r>
       <w:bookmarkStart w:id="0" w:name="_GoBack"/>
       <w:bookmarkEnd w:id="0"/>
-    </w:p>
-    <w:p>
-      <w:pPr>
-        <w:tabs>
-          <w:tab w:val="clear" w:pos="709"/>
-        </w:tabs>
-        <w:ind w:left="360"/>
-      </w:pPr>
     </w:p>
     <w:sectPr>
       <w:pgSz w:w="12240" w:h="15840"/>

</xml_diff>